<commit_message>
logo change and making change to the doc
</commit_message>
<xml_diff>
--- a/docs/Dash_board_Tracker_project_docunmentation.docx
+++ b/docs/Dash_board_Tracker_project_docunmentation.docx
@@ -259,16 +259,8 @@
         </w:rPr>
         <w:t xml:space="preserve">Testing tools: </w:t>
       </w:r>
-      <w:proofErr w:type="spellStart"/>
-      <w:proofErr w:type="gramStart"/>
-      <w:r>
-        <w:t>Jasmine,JsTestDriver</w:t>
-      </w:r>
-      <w:proofErr w:type="gramEnd"/>
-      <w:r>
-        <w:t>,Selenium</w:t>
-      </w:r>
-      <w:proofErr w:type="spellEnd"/>
+      <w:bookmarkStart w:id="0" w:name="_GoBack"/>
+      <w:bookmarkEnd w:id="0"/>
     </w:p>
     <w:p>
       <w:pPr>
@@ -289,9 +281,6 @@
         </w:rPr>
         <w:t xml:space="preserve"> Logging: </w:t>
       </w:r>
-      <w:r>
-        <w:t>Log4javascript</w:t>
-      </w:r>
     </w:p>
     <w:p>
       <w:pPr>
@@ -322,8 +311,8 @@
         <w:contextualSpacing w:val="0"/>
         <w:jc w:val="both"/>
       </w:pPr>
-      <w:bookmarkStart w:id="0" w:name="h.txl98mzbu72n" w:colFirst="0" w:colLast="0"/>
-      <w:bookmarkEnd w:id="0"/>
+      <w:bookmarkStart w:id="1" w:name="h.txl98mzbu72n" w:colFirst="0" w:colLast="0"/>
+      <w:bookmarkEnd w:id="1"/>
       <w:r>
         <w:t>Different phases of project:</w:t>
       </w:r>
@@ -342,8 +331,8 @@
           <w:b/>
         </w:rPr>
       </w:pPr>
-      <w:bookmarkStart w:id="1" w:name="h.sapocvlncxc9" w:colFirst="0" w:colLast="0"/>
-      <w:bookmarkEnd w:id="1"/>
+      <w:bookmarkStart w:id="2" w:name="h.sapocvlncxc9" w:colFirst="0" w:colLast="0"/>
+      <w:bookmarkEnd w:id="2"/>
       <w:r>
         <w:rPr>
           <w:b/>
@@ -508,8 +497,6 @@
         <w:contextualSpacing/>
         <w:jc w:val="both"/>
       </w:pPr>
-      <w:bookmarkStart w:id="2" w:name="_GoBack"/>
-      <w:bookmarkEnd w:id="2"/>
     </w:p>
     <w:p>
       <w:pPr>
@@ -616,15 +603,7 @@
             </w:r>
             <w:proofErr w:type="spellEnd"/>
             <w:r>
-              <w:t xml:space="preserve">, </w:t>
-            </w:r>
-            <w:proofErr w:type="spellStart"/>
-            <w:r>
-              <w:t>Anusha</w:t>
-            </w:r>
-            <w:proofErr w:type="spellEnd"/>
-            <w:r>
-              <w:t xml:space="preserve"> </w:t>
+              <w:t xml:space="preserve">, Anusha </w:t>
             </w:r>
           </w:p>
         </w:tc>
@@ -932,13 +911,8 @@
         </w:rPr>
         <w:t xml:space="preserve"> </w:t>
       </w:r>
-      <w:proofErr w:type="spellStart"/>
-      <w:r>
-        <w:t>Anusha</w:t>
-      </w:r>
-      <w:proofErr w:type="spellEnd"/>
-      <w:r>
-        <w:t xml:space="preserve"> </w:t>
+      <w:r>
+        <w:t xml:space="preserve">Anusha </w:t>
       </w:r>
       <w:proofErr w:type="spellStart"/>
       <w:r>
@@ -1165,14 +1139,14 @@
               <w:widowControl w:val="0"/>
               <w:spacing w:line="240" w:lineRule="auto"/>
             </w:pPr>
+            <w:r>
+              <w:t xml:space="preserve">Anusha, </w:t>
+            </w:r>
             <w:proofErr w:type="spellStart"/>
             <w:r>
-              <w:t>Anusha</w:t>
+              <w:t>Jayasree</w:t>
             </w:r>
             <w:proofErr w:type="spellEnd"/>
-            <w:r>
-              <w:t>, Jayasree</w:t>
-            </w:r>
           </w:p>
         </w:tc>
       </w:tr>
@@ -1601,14 +1575,14 @@
               <w:widowControl w:val="0"/>
               <w:spacing w:line="240" w:lineRule="auto"/>
             </w:pPr>
+            <w:r>
+              <w:t xml:space="preserve">Anusha, </w:t>
+            </w:r>
             <w:proofErr w:type="spellStart"/>
             <w:r>
-              <w:t>Anusha</w:t>
+              <w:t>Jayasree</w:t>
             </w:r>
             <w:proofErr w:type="spellEnd"/>
-            <w:r>
-              <w:t>, Jayasree</w:t>
-            </w:r>
           </w:p>
         </w:tc>
       </w:tr>
@@ -2611,11 +2585,9 @@
               <w:widowControl w:val="0"/>
               <w:spacing w:line="240" w:lineRule="auto"/>
             </w:pPr>
-            <w:proofErr w:type="spellStart"/>
             <w:r>
               <w:t>Anusha</w:t>
             </w:r>
-            <w:proofErr w:type="spellEnd"/>
           </w:p>
         </w:tc>
         <w:tc>

</xml_diff>